<commit_message>
feat(presentation): edited presentation and report
</commit_message>
<xml_diff>
--- a/presentation/report/report.docx
+++ b/presentation/report/report.docx
@@ -456,7 +456,7 @@
     </w:p>
     <w:bookmarkEnd w:id="30"/>
     <w:bookmarkEnd w:id="31"/>
-    <w:bookmarkStart w:id="60" w:name="практическое-применение-udp"/>
+    <w:bookmarkStart w:id="72" w:name="практическое-применение-udp"/>
     <w:p>
       <w:pPr>
         <w:pStyle w:val="Heading1"/>
@@ -661,7 +661,7 @@
           <wp:inline>
             <wp:extent cx="3733800" cy="2333625"/>
             <wp:effectExtent b="0" l="0" r="0" t="0"/>
-            <wp:docPr descr="Рис. 5: Wireshark" title="" id="41" name="Picture"/>
+            <wp:docPr descr="Рис. 5: Wireshark IPv4" title="" id="41" name="Picture"/>
             <a:graphic>
               <a:graphicData uri="http://schemas.openxmlformats.org/drawingml/2006/picture">
                 <pic:pic>
@@ -704,7 +704,7 @@
         <w:pStyle w:val="ImageCaption"/>
       </w:pPr>
       <w:r>
-        <w:t xml:space="preserve">Рис. 5: Wireshark</w:t>
+        <w:t xml:space="preserve">Рис. 5: Wireshark IPv4</w:t>
       </w:r>
     </w:p>
     <w:bookmarkEnd w:id="43"/>
@@ -1001,8 +1001,238 @@
       </w:r>
     </w:p>
     <w:bookmarkEnd w:id="59"/>
-    <w:bookmarkEnd w:id="60"/>
-    <w:bookmarkStart w:id="61" w:name="преимущества-и-недостатки-udp"/>
+    <w:p>
+      <w:pPr>
+        <w:pStyle w:val="BodyText"/>
+      </w:pPr>
+      <w:r>
+        <w:t xml:space="preserve">Теперь попробуем повторить эксперимент, но уже не с IPv6, а с IPv6. Для этого в сервере (рис. 10) и клиенте (рис. 11) меняем AF_INET на AF_INET6.</w:t>
+      </w:r>
+    </w:p>
+    <w:bookmarkStart w:id="63" w:name="fig:10"/>
+    <w:p>
+      <w:pPr>
+        <w:pStyle w:val="CaptionedFigure"/>
+      </w:pPr>
+      <w:r>
+        <w:drawing>
+          <wp:inline>
+            <wp:extent cx="3733800" cy="2939374"/>
+            <wp:effectExtent b="0" l="0" r="0" t="0"/>
+            <wp:docPr descr="Рис. 10: Сервер" title="" id="61" name="Picture"/>
+            <a:graphic>
+              <a:graphicData uri="http://schemas.openxmlformats.org/drawingml/2006/picture">
+                <pic:pic>
+                  <pic:nvPicPr>
+                    <pic:cNvPr descr="image/10.png" id="62" name="Picture"/>
+                    <pic:cNvPicPr>
+                      <a:picLocks noChangeArrowheads="1" noChangeAspect="1"/>
+                    </pic:cNvPicPr>
+                  </pic:nvPicPr>
+                  <pic:blipFill>
+                    <a:blip r:embed="rId60"/>
+                    <a:stretch>
+                      <a:fillRect/>
+                    </a:stretch>
+                  </pic:blipFill>
+                  <pic:spPr bwMode="auto">
+                    <a:xfrm>
+                      <a:off x="0" y="0"/>
+                      <a:ext cx="3733800" cy="2939374"/>
+                    </a:xfrm>
+                    <a:prstGeom prst="rect">
+                      <a:avLst/>
+                    </a:prstGeom>
+                    <a:noFill/>
+                    <a:ln w="9525">
+                      <a:noFill/>
+                      <a:headEnd/>
+                      <a:tailEnd/>
+                    </a:ln>
+                  </pic:spPr>
+                </pic:pic>
+              </a:graphicData>
+            </a:graphic>
+          </wp:inline>
+        </w:drawing>
+      </w:r>
+    </w:p>
+    <w:p>
+      <w:pPr>
+        <w:pStyle w:val="ImageCaption"/>
+      </w:pPr>
+      <w:r>
+        <w:t xml:space="preserve">Рис. 10: Сервер</w:t>
+      </w:r>
+    </w:p>
+    <w:bookmarkEnd w:id="63"/>
+    <w:bookmarkStart w:id="67" w:name="fig:11"/>
+    <w:p>
+      <w:pPr>
+        <w:pStyle w:val="CaptionedFigure"/>
+      </w:pPr>
+      <w:r>
+        <w:drawing>
+          <wp:inline>
+            <wp:extent cx="3733800" cy="2370262"/>
+            <wp:effectExtent b="0" l="0" r="0" t="0"/>
+            <wp:docPr descr="Рис. 11: Клиент" title="" id="65" name="Picture"/>
+            <a:graphic>
+              <a:graphicData uri="http://schemas.openxmlformats.org/drawingml/2006/picture">
+                <pic:pic>
+                  <pic:nvPicPr>
+                    <pic:cNvPr descr="image/11.png" id="66" name="Picture"/>
+                    <pic:cNvPicPr>
+                      <a:picLocks noChangeArrowheads="1" noChangeAspect="1"/>
+                    </pic:cNvPicPr>
+                  </pic:nvPicPr>
+                  <pic:blipFill>
+                    <a:blip r:embed="rId64"/>
+                    <a:stretch>
+                      <a:fillRect/>
+                    </a:stretch>
+                  </pic:blipFill>
+                  <pic:spPr bwMode="auto">
+                    <a:xfrm>
+                      <a:off x="0" y="0"/>
+                      <a:ext cx="3733800" cy="2370262"/>
+                    </a:xfrm>
+                    <a:prstGeom prst="rect">
+                      <a:avLst/>
+                    </a:prstGeom>
+                    <a:noFill/>
+                    <a:ln w="9525">
+                      <a:noFill/>
+                      <a:headEnd/>
+                      <a:tailEnd/>
+                    </a:ln>
+                  </pic:spPr>
+                </pic:pic>
+              </a:graphicData>
+            </a:graphic>
+          </wp:inline>
+        </w:drawing>
+      </w:r>
+    </w:p>
+    <w:p>
+      <w:pPr>
+        <w:pStyle w:val="ImageCaption"/>
+      </w:pPr>
+      <w:r>
+        <w:t xml:space="preserve">Рис. 11: Клиент</w:t>
+      </w:r>
+    </w:p>
+    <w:bookmarkEnd w:id="67"/>
+    <w:p>
+      <w:pPr>
+        <w:pStyle w:val="BodyText"/>
+      </w:pPr>
+      <w:r>
+        <w:t xml:space="preserve">Запускаем захват в wireshark, затем запускаем сервер и клиент. Видим следующее сообщение в терминале: FROM: (</w:t>
+      </w:r>
+      <w:r>
+        <w:t xml:space="preserve">‘::1’</w:t>
+      </w:r>
+      <w:r>
+        <w:t xml:space="preserve">, 49389, 0, 0) DATA: b’Hello UDP server’. ::1 — это IPv6-адрес, который является локальным адресом (аналогично 127.0.0.1 в IPv4), он используется для обозначения</w:t>
+      </w:r>
+      <w:r>
+        <w:t xml:space="preserve"> </w:t>
+      </w:r>
+      <w:r>
+        <w:t xml:space="preserve">“localhost”</w:t>
+      </w:r>
+      <w:r>
+        <w:t xml:space="preserve">. 49389 — это номер порта, с которого был отправлен пакет. 0, 0: первое значение это flow info (информация о потоке). Это поле связано с метками потока (flow labels) в IPv6, которые могут быть полезны для маршрутизации пакетов, принадлежащих одному потоку данных. Flow label — это 20-битное значение, встроенное в заголовок IPv6, которое может использоваться для приоритизации трафика или других целей. В большинстве случаев, если потоковая информация не используется, это значение равно 0. Второе значение 0 это scopeid, то есть индекс зоны (zone index), который указывает конкретный сетевой интерфейс, связанный с адресом отправителя.</w:t>
+      </w:r>
+    </w:p>
+    <w:p>
+      <w:pPr>
+        <w:pStyle w:val="BodyText"/>
+      </w:pPr>
+      <w:r>
+        <w:t xml:space="preserve">Заходим в wireshark, фильтруем пакеты по порту - udp.port == 7456 и видим строку с протоколом UDP (рис. 12).</w:t>
+      </w:r>
+    </w:p>
+    <w:bookmarkStart w:id="71" w:name="fig:12"/>
+    <w:p>
+      <w:pPr>
+        <w:pStyle w:val="CaptionedFigure"/>
+      </w:pPr>
+      <w:r>
+        <w:drawing>
+          <wp:inline>
+            <wp:extent cx="3733800" cy="2333625"/>
+            <wp:effectExtent b="0" l="0" r="0" t="0"/>
+            <wp:docPr descr="Рис. 12: Wireshark IPv6" title="" id="69" name="Picture"/>
+            <a:graphic>
+              <a:graphicData uri="http://schemas.openxmlformats.org/drawingml/2006/picture">
+                <pic:pic>
+                  <pic:nvPicPr>
+                    <pic:cNvPr descr="image/12.png" id="70" name="Picture"/>
+                    <pic:cNvPicPr>
+                      <a:picLocks noChangeArrowheads="1" noChangeAspect="1"/>
+                    </pic:cNvPicPr>
+                  </pic:nvPicPr>
+                  <pic:blipFill>
+                    <a:blip r:embed="rId68"/>
+                    <a:stretch>
+                      <a:fillRect/>
+                    </a:stretch>
+                  </pic:blipFill>
+                  <pic:spPr bwMode="auto">
+                    <a:xfrm>
+                      <a:off x="0" y="0"/>
+                      <a:ext cx="3733800" cy="2333625"/>
+                    </a:xfrm>
+                    <a:prstGeom prst="rect">
+                      <a:avLst/>
+                    </a:prstGeom>
+                    <a:noFill/>
+                    <a:ln w="9525">
+                      <a:noFill/>
+                      <a:headEnd/>
+                      <a:tailEnd/>
+                    </a:ln>
+                  </pic:spPr>
+                </pic:pic>
+              </a:graphicData>
+            </a:graphic>
+          </wp:inline>
+        </w:drawing>
+      </w:r>
+    </w:p>
+    <w:p>
+      <w:pPr>
+        <w:pStyle w:val="ImageCaption"/>
+      </w:pPr>
+      <w:r>
+        <w:t xml:space="preserve">Рис. 12: Wireshark IPv6</w:t>
+      </w:r>
+    </w:p>
+    <w:bookmarkEnd w:id="71"/>
+    <w:p>
+      <w:pPr>
+        <w:pStyle w:val="BodyText"/>
+      </w:pPr>
+      <w:r>
+        <w:t xml:space="preserve">На канальном уровне видим значение</w:t>
+      </w:r>
+      <w:r>
+        <w:t xml:space="preserve"> </w:t>
+      </w:r>
+      <w:r>
+        <w:t xml:space="preserve">“семейства протоколов”</w:t>
+      </w:r>
+      <w:r>
+        <w:t xml:space="preserve"> </w:t>
+      </w:r>
+      <w:r>
+        <w:t xml:space="preserve">равному 30, что указывает на использование IPv6. Посмотрим на различия на транспортном уровне протокола UDP. Видим, что блок с данными весит по 16 байт в обоих случаях, порт назначения и длина пакета вместе с данными также совпадают. Различия есть в контрольных суммах, так как у IPv4 и IPv6 заголовки имеют разный формат. Поскольку в случае IPv6 псевдозаголовок значительно больше и содержит более длинные адреса, итоговая контрольная сумма будет отличаться, даже если полезная нагрузка (данные UDP) идентична.</w:t>
+      </w:r>
+    </w:p>
+    <w:bookmarkEnd w:id="72"/>
+    <w:bookmarkStart w:id="73" w:name="преимущества-и-недостатки-udp"/>
     <w:p>
       <w:pPr>
         <w:pStyle w:val="Heading1"/>
@@ -1141,7 +1371,7 @@
         </w:numPr>
       </w:pPr>
       <w:r>
-        <w:t xml:space="preserve">Уязвим для атак: UDP уязвим для атак типа DoS (отказ в обслуживании) , когда злоумышленник может заполнить сеть UDP-пакетами, перегрузив её и вызвав сбой.</w:t>
+        <w:t xml:space="preserve">Использование UDP делает систему уязвимой к атакам: UDP уязвим для атак типа DoS (отказ в обслуживании), когда злоумышленник может заполнить сеть UDP-пакетами, перегрузив её и вызвав сбой.</w:t>
       </w:r>
     </w:p>
     <w:p>
@@ -1156,8 +1386,8 @@
         <w:t xml:space="preserve">Ограниченная поддержка в некоторых сетях: Некоторые сети и маршрутизаторы могут ограничивать или блокировать UDP-трафик из-за его потенциальной ненадежности и отсутствия механизмов контроля. Это может ограничить использование UDP в определенных сетевых условиях.</w:t>
       </w:r>
     </w:p>
-    <w:bookmarkEnd w:id="61"/>
-    <w:bookmarkStart w:id="62" w:name="заключение"/>
+    <w:bookmarkEnd w:id="73"/>
+    <w:bookmarkStart w:id="74" w:name="заключение"/>
     <w:p>
       <w:pPr>
         <w:pStyle w:val="Heading1"/>
@@ -1183,8 +1413,8 @@
         <w:t xml:space="preserve">Протокол пользовательских дейтаграмм (UDP) - важный протокол транспортного уровня в наборе интернет-протоколов, известный своей скоростью и эффективностью из-за отсутствия подключения к интернету и легкого дизайна. Хотя UDP не обладает стабильностью TCP и функциями проверки ошибок, он используется в приложениях, которым требуется низкая задержка и производительность в реальном времени, таких как потоковая передача, онлайн-игры и поиск в DNS. Его простота и поддержка широковещательных и многоадресных трансляций делают его полезным инструментом для специализированных приложений, несмотря на его уязвимость к потере данных и перегрузке сети. Пользуясь UDP, приложение само несёт ответственность за коррекцию ошибок.</w:t>
       </w:r>
     </w:p>
-    <w:bookmarkEnd w:id="62"/>
-    <w:bookmarkStart w:id="68" w:name="список-литературы"/>
+    <w:bookmarkEnd w:id="74"/>
+    <w:bookmarkStart w:id="80" w:name="список-литературы"/>
     <w:p>
       <w:pPr>
         <w:pStyle w:val="Heading1"/>
@@ -1193,8 +1423,8 @@
         <w:t xml:space="preserve">Список литературы</w:t>
       </w:r>
     </w:p>
-    <w:bookmarkStart w:id="67" w:name="refs"/>
-    <w:bookmarkStart w:id="64" w:name="ref-udp"/>
+    <w:bookmarkStart w:id="79" w:name="refs"/>
+    <w:bookmarkStart w:id="76" w:name="ref-udp"/>
     <w:p>
       <w:pPr>
         <w:pStyle w:val="Bibliography"/>
@@ -1208,7 +1438,7 @@
       <w:r>
         <w:t xml:space="preserve">	</w:t>
       </w:r>
-      <w:hyperlink r:id="rId63">
+      <w:hyperlink r:id="rId75">
         <w:r>
           <w:rPr>
             <w:rStyle w:val="Hyperlink"/>
@@ -1219,7 +1449,7 @@
       <w:r>
         <w:t xml:space="preserve"> </w:t>
       </w:r>
-      <w:hyperlink r:id="rId63">
+      <w:hyperlink r:id="rId75">
         <w:r>
           <w:rPr>
             <w:rStyle w:val="Hyperlink"/>
@@ -1231,8 +1461,8 @@
         <w:t xml:space="preserve">; [Электронный ресурс], 2024-09-27.</w:t>
       </w:r>
     </w:p>
-    <w:bookmarkEnd w:id="64"/>
-    <w:bookmarkStart w:id="65" w:name="ref-netteh"/>
+    <w:bookmarkEnd w:id="76"/>
+    <w:bookmarkStart w:id="77" w:name="ref-netteh"/>
     <w:p>
       <w:pPr>
         <w:pStyle w:val="Bibliography"/>
@@ -1250,8 +1480,8 @@
         <w:t xml:space="preserve">Кулябов Д.С., Королькова А.В. Архитектура и принципы построения современных сетей и систем телекоммуникаций: Учеб. пособие. Москва: РУДН, 2008. 309 с.</w:t>
       </w:r>
     </w:p>
-    <w:bookmarkEnd w:id="65"/>
-    <w:bookmarkStart w:id="66" w:name="ref-wireshark"/>
+    <w:bookmarkEnd w:id="77"/>
+    <w:bookmarkStart w:id="78" w:name="ref-wireshark"/>
     <w:p>
       <w:pPr>
         <w:pStyle w:val="Bibliography"/>
@@ -1269,9 +1499,9 @@
         <w:t xml:space="preserve">Сандерс К. АНАЛИЗ ПАКЕТОВ Практическое руководство по использованию Wireshark и тсрdumр для решения реальных проблем в локальных сетях. Санкт-Петербург: Диалектика, 2019. 448 с.</w:t>
       </w:r>
     </w:p>
-    <w:bookmarkEnd w:id="66"/>
-    <w:bookmarkEnd w:id="67"/>
-    <w:bookmarkEnd w:id="68"/>
+    <w:bookmarkEnd w:id="78"/>
+    <w:bookmarkEnd w:id="79"/>
+    <w:bookmarkEnd w:id="80"/>
     <w:sectPr/>
   </w:body>
 </w:document>

</xml_diff>